<commit_message>
brand sku overlap done
</commit_message>
<xml_diff>
--- a/需要用到的表.docx
+++ b/需要用到的表.docx
@@ -44,241 +44,349 @@
         </w:rPr>
         <w:t>172.21.9.17</w:t>
       </w:r>
+      <w:r>
+        <w:rPr>
+          <w:rFonts w:hint="eastAsia"/>
+          <w:sz w:val="11"/>
+          <w:szCs w:val="11"/>
+        </w:rPr>
+        <w:t>：</w:t>
+      </w:r>
+      <w:r>
+        <w:rPr>
+          <w:rFonts w:hint="eastAsia"/>
+          <w:sz w:val="11"/>
+          <w:szCs w:val="11"/>
+        </w:rPr>
+        <w:t xml:space="preserve"> </w:t>
+      </w:r>
+      <w:r>
+        <w:rPr>
+          <w:sz w:val="11"/>
+          <w:szCs w:val="11"/>
+        </w:rPr>
+        <w:t>pyspark --master yarn-client --conf spark.executor.memory=4g --conf spark.executor.instances=200 --conf spark.default.parallelism=500 --conf spark.yarn.am.cores=8 --conf spark.yarn.am.memory=16g --conf spark.pyspark.python=python2.7 --conf spark.serializer=org.apache.spark.serializer.KryoSerializer --conf spark.driver.memory=16g --conf spark.yarn.queue=root.bdp_jmart_cis_union.bdp_jmart_cis_offline_spark --conf spark.sql.shuffle.partitions=500</w:t>
+      </w:r>
+    </w:p>
+    <w:p>
+      <w:pPr>
+        <w:rPr>
+          <w:sz w:val="11"/>
+          <w:szCs w:val="11"/>
+        </w:rPr>
+      </w:pPr>
+      <w:r>
+        <w:rPr>
+          <w:sz w:val="15"/>
+          <w:szCs w:val="15"/>
+        </w:rPr>
+        <w:t>172.19.142.148</w:t>
+      </w:r>
+      <w:r>
+        <w:rPr>
+          <w:rFonts w:hint="eastAsia"/>
+          <w:sz w:val="11"/>
+          <w:szCs w:val="11"/>
+        </w:rPr>
+        <w:t>：</w:t>
+      </w:r>
+      <w:r>
+        <w:rPr>
+          <w:rFonts w:hint="eastAsia"/>
+          <w:sz w:val="11"/>
+          <w:szCs w:val="11"/>
+        </w:rPr>
+        <w:t xml:space="preserve"> </w:t>
+      </w:r>
+      <w:r>
+        <w:rPr>
+          <w:sz w:val="11"/>
+          <w:szCs w:val="11"/>
+        </w:rPr>
+        <w:t> pyspark --total-executor-cores 100  --conf spark.executor.memory=2g</w:t>
+      </w:r>
+      <w:r>
+        <w:rPr>
+          <w:sz w:val="11"/>
+          <w:szCs w:val="11"/>
+        </w:rPr>
+        <w:tab/>
+      </w:r>
+    </w:p>
+    <w:p>
+      <w:pPr>
+        <w:rPr>
+          <w:rFonts w:hint="eastAsia"/>
+          <w:sz w:val="11"/>
+          <w:szCs w:val="11"/>
+        </w:rPr>
+      </w:pPr>
+      <w:r>
+        <w:rPr>
+          <w:sz w:val="11"/>
+          <w:szCs w:val="11"/>
+        </w:rPr>
+        <w:t>pyspark  --master spark://172.19.142.130:7077 \</w:t>
+      </w:r>
+      <w:r>
+        <w:rPr>
+          <w:sz w:val="11"/>
+          <w:szCs w:val="11"/>
+        </w:rPr>
+        <w:br/>
+        <w:t>         --deploy-mode client \</w:t>
+      </w:r>
+      <w:r>
+        <w:rPr>
+          <w:sz w:val="11"/>
+          <w:szCs w:val="11"/>
+        </w:rPr>
+        <w:br/>
+        <w:t>         --total-executor-cores 40  \</w:t>
+      </w:r>
+      <w:r>
+        <w:rPr>
+          <w:sz w:val="11"/>
+          <w:szCs w:val="11"/>
+        </w:rPr>
+        <w:br/>
+        <w:t>         --conf spark.sql.shuffle.partitions=600 \</w:t>
+      </w:r>
+      <w:r>
+        <w:rPr>
+          <w:sz w:val="11"/>
+          <w:szCs w:val="11"/>
+        </w:rPr>
+        <w:br/>
+        <w:t>         --conf spark.default.parallelism=600 \</w:t>
+      </w:r>
+      <w:r>
+        <w:rPr>
+          <w:sz w:val="11"/>
+          <w:szCs w:val="11"/>
+        </w:rPr>
+        <w:br/>
+        <w:t>         --driver-memory 2g \</w:t>
+      </w:r>
+      <w:r>
+        <w:rPr>
+          <w:sz w:val="11"/>
+          <w:szCs w:val="11"/>
+        </w:rPr>
+        <w:br/>
+        <w:t>         --executor-memory 10G </w:t>
+      </w:r>
+    </w:p>
+    <w:p>
+      <w:r>
+        <w:rPr>
+          <w:rFonts w:hint="eastAsia"/>
+        </w:rPr>
+        <w:t>需要</w:t>
+      </w:r>
+      <w:r>
+        <w:t>用到的表</w:t>
+      </w:r>
+    </w:p>
+    <w:p>
+      <w:r>
+        <w:t>=========  SKU</w:t>
+      </w:r>
+      <w:r>
+        <w:t>信息</w:t>
+      </w:r>
+      <w:r>
+        <w:t>  ======</w:t>
+      </w:r>
+      <w:r>
+        <w:br/>
+        <w:t>gdm_m03_item_sku_da</w:t>
+      </w:r>
+      <w:r>
+        <w:t xml:space="preserve">  </w:t>
+      </w:r>
+      <w:r>
+        <w:t>gdm.gdm_m03_self_item_sku_da</w:t>
+      </w:r>
+    </w:p>
+    <w:p>
+      <w:r>
+        <w:t>======  </w:t>
+      </w:r>
+      <w:r>
+        <w:t>订单</w:t>
+      </w:r>
+      <w:r>
+        <w:t>  =======</w:t>
+      </w:r>
+      <w:r>
+        <w:br/>
+        <w:t>gdm_m04_ord_</w:t>
+      </w:r>
+      <w:r>
+        <w:rPr>
+          <w:rFonts w:hint="eastAsia"/>
+        </w:rPr>
+        <w:t>det_</w:t>
+      </w:r>
+      <w:r>
+        <w:t>sum</w:t>
+      </w:r>
+    </w:p>
+    <w:p>
+      <w:r>
+        <w:t>======  </w:t>
+      </w:r>
+      <w:r>
+        <w:t>流量数据</w:t>
+      </w:r>
+      <w:r>
+        <w:t>  =======</w:t>
+      </w:r>
+      <w:r>
+        <w:br/>
+        <w:t>gdm_m14_online_log_item_d</w:t>
+      </w:r>
+    </w:p>
+    <w:p>
+      <w:r>
+        <w:t>======  </w:t>
+      </w:r>
+      <w:r>
+        <w:rPr>
+          <w:rFonts w:hint="eastAsia"/>
+        </w:rPr>
+        <w:t>POP</w:t>
+      </w:r>
+      <w:r>
+        <w:rPr>
+          <w:rFonts w:hint="eastAsia"/>
+        </w:rPr>
+        <w:t>商品</w:t>
+      </w:r>
+      <w:r>
+        <w:t>匹配</w:t>
+      </w:r>
+      <w:r>
+        <w:t>数据</w:t>
+      </w:r>
+      <w:r>
+        <w:t>  =======</w:t>
+      </w:r>
+    </w:p>
+    <w:p>
+      <w:r>
+        <w:t>dev.dev_pop_vender_sku_match</w:t>
+      </w:r>
+    </w:p>
+    <w:p>
+      <w:pPr>
+        <w:rPr>
+          <w:rFonts w:hint="eastAsia"/>
+        </w:rPr>
+      </w:pPr>
+      <w:r>
+        <w:t>======  </w:t>
+      </w:r>
+      <w:r>
+        <w:rPr>
+          <w:rFonts w:hint="eastAsia"/>
+        </w:rPr>
+        <w:t>POP</w:t>
+      </w:r>
+      <w:r>
+        <w:rPr>
+          <w:rFonts w:hint="eastAsia"/>
+        </w:rPr>
+        <w:t xml:space="preserve"> </w:t>
+      </w:r>
+      <w:r>
+        <w:t>sku</w:t>
+      </w:r>
+      <w:r>
+        <w:rPr>
+          <w:rFonts w:hint="eastAsia"/>
+        </w:rPr>
+        <w:t>销售</w:t>
+      </w:r>
+      <w:r>
+        <w:t>数据</w:t>
+      </w:r>
+      <w:r>
+        <w:t> =======</w:t>
+      </w:r>
+    </w:p>
+    <w:p>
+      <w:r>
+        <w:t>app.app_op_pop_top_N_sku_gmv_di</w:t>
+      </w:r>
+    </w:p>
+    <w:p>
+      <w:pPr>
+        <w:rPr>
+          <w:rFonts w:hint="eastAsia"/>
+        </w:rPr>
+      </w:pPr>
+      <w:r>
+        <w:t>======  </w:t>
+      </w:r>
+      <w:r>
+        <w:rPr>
+          <w:rFonts w:hint="eastAsia"/>
+        </w:rPr>
+        <w:t>自营</w:t>
+      </w:r>
+      <w:r>
+        <w:t>sku</w:t>
+      </w:r>
+      <w:r>
+        <w:rPr>
+          <w:rFonts w:hint="eastAsia"/>
+        </w:rPr>
+        <w:t>销售</w:t>
+      </w:r>
+      <w:r>
+        <w:rPr>
+          <w:rFonts w:hint="eastAsia"/>
+        </w:rPr>
+        <w:t>额</w:t>
+      </w:r>
+      <w:r>
+        <w:t>数据</w:t>
+      </w:r>
+      <w:r>
+        <w:t> =======</w:t>
+      </w:r>
+      <w:r>
+        <w:t xml:space="preserve"> </w:t>
+      </w:r>
+      <w:r>
+        <w:rPr>
+          <w:rFonts w:hint="eastAsia"/>
+        </w:rPr>
+        <w:t>包含</w:t>
+      </w:r>
+      <w:r>
+        <w:t>没有</w:t>
+      </w:r>
+      <w:r>
+        <w:rPr>
+          <w:rFonts w:hint="eastAsia"/>
+        </w:rPr>
+        <w:t>销售</w:t>
+      </w:r>
       <w:bookmarkStart w:id="0" w:name="_GoBack"/>
       <w:bookmarkEnd w:id="0"/>
       <w:r>
-        <w:rPr>
-          <w:rFonts w:hint="eastAsia"/>
-          <w:sz w:val="11"/>
-          <w:szCs w:val="11"/>
-        </w:rPr>
-        <w:t>：</w:t>
-      </w:r>
-      <w:r>
-        <w:rPr>
-          <w:rFonts w:hint="eastAsia"/>
-          <w:sz w:val="11"/>
-          <w:szCs w:val="11"/>
-        </w:rPr>
-        <w:t xml:space="preserve"> </w:t>
-      </w:r>
-      <w:r>
-        <w:rPr>
-          <w:sz w:val="11"/>
-          <w:szCs w:val="11"/>
-        </w:rPr>
-        <w:t>pyspark --master yarn-client --conf spark.executor.memory=4g --conf spark.executor.instances=200 --conf spark.default.parallelism=500 --conf spark.yarn.am.cores=8 --conf spark.yarn.am.memory=16g --conf spark.pyspark.python=python2.7 --conf spark.serializer=org.apache.spark.serializer.KryoSerializer --conf spark.driver.memory=16g --conf spark.yarn.queue=root.bdp_jmart_cis_union.bdp_jmart_cis_offline_spark --conf spark.sql.shuffle.partitions=500</w:t>
-      </w:r>
-    </w:p>
-    <w:p>
-      <w:pPr>
-        <w:rPr>
-          <w:sz w:val="11"/>
-          <w:szCs w:val="11"/>
-        </w:rPr>
-      </w:pPr>
-      <w:r>
-        <w:rPr>
-          <w:sz w:val="15"/>
-          <w:szCs w:val="15"/>
-        </w:rPr>
-        <w:t>172.19.142.148</w:t>
-      </w:r>
-      <w:r>
-        <w:rPr>
-          <w:rFonts w:hint="eastAsia"/>
-          <w:sz w:val="11"/>
-          <w:szCs w:val="11"/>
-        </w:rPr>
-        <w:t>：</w:t>
-      </w:r>
-      <w:r>
-        <w:rPr>
-          <w:rFonts w:hint="eastAsia"/>
-          <w:sz w:val="11"/>
-          <w:szCs w:val="11"/>
-        </w:rPr>
-        <w:t xml:space="preserve"> </w:t>
-      </w:r>
-      <w:r>
-        <w:rPr>
-          <w:sz w:val="11"/>
-          <w:szCs w:val="11"/>
-        </w:rPr>
-        <w:t> pyspark --total-executor-cores 100  --conf spark.executor.memory=2g</w:t>
-      </w:r>
-      <w:r>
-        <w:rPr>
-          <w:sz w:val="11"/>
-          <w:szCs w:val="11"/>
-        </w:rPr>
-        <w:tab/>
-      </w:r>
-    </w:p>
-    <w:p>
-      <w:pPr>
-        <w:rPr>
-          <w:rFonts w:hint="eastAsia"/>
-          <w:sz w:val="11"/>
-          <w:szCs w:val="11"/>
-        </w:rPr>
-      </w:pPr>
-      <w:r>
-        <w:rPr>
-          <w:sz w:val="11"/>
-          <w:szCs w:val="11"/>
-        </w:rPr>
-        <w:t>pyspark  --master spark://172.19.142.130:7077 \</w:t>
-      </w:r>
-      <w:r>
-        <w:rPr>
-          <w:sz w:val="11"/>
-          <w:szCs w:val="11"/>
-        </w:rPr>
-        <w:br/>
-        <w:t>         --deploy-mode client \</w:t>
-      </w:r>
-      <w:r>
-        <w:rPr>
-          <w:sz w:val="11"/>
-          <w:szCs w:val="11"/>
-        </w:rPr>
-        <w:br/>
-        <w:t>         --total-executor-cores 40  \</w:t>
-      </w:r>
-      <w:r>
-        <w:rPr>
-          <w:sz w:val="11"/>
-          <w:szCs w:val="11"/>
-        </w:rPr>
-        <w:br/>
-        <w:t>         --conf spark.sql.shuffle.partitions=600 \</w:t>
-      </w:r>
-      <w:r>
-        <w:rPr>
-          <w:sz w:val="11"/>
-          <w:szCs w:val="11"/>
-        </w:rPr>
-        <w:br/>
-        <w:t>         --conf spark.default.parallelism=600 \</w:t>
-      </w:r>
-      <w:r>
-        <w:rPr>
-          <w:sz w:val="11"/>
-          <w:szCs w:val="11"/>
-        </w:rPr>
-        <w:br/>
-        <w:t>         --driver-memory 2g \</w:t>
-      </w:r>
-      <w:r>
-        <w:rPr>
-          <w:sz w:val="11"/>
-          <w:szCs w:val="11"/>
-        </w:rPr>
-        <w:br/>
-        <w:t>         --executor-memory 10G </w:t>
-      </w:r>
-    </w:p>
-    <w:p>
-      <w:r>
-        <w:rPr>
-          <w:rFonts w:hint="eastAsia"/>
-        </w:rPr>
-        <w:t>需要</w:t>
-      </w:r>
-      <w:r>
-        <w:t>用到的表</w:t>
-      </w:r>
-    </w:p>
-    <w:p>
-      <w:r>
-        <w:t>=========  SKU</w:t>
-      </w:r>
-      <w:r>
-        <w:t>信息</w:t>
-      </w:r>
-      <w:r>
-        <w:t>  ======</w:t>
-      </w:r>
-      <w:r>
-        <w:br/>
-        <w:t>gdm_m03_item_sku_da</w:t>
-      </w:r>
-      <w:r>
-        <w:t xml:space="preserve">  </w:t>
-      </w:r>
-      <w:r>
-        <w:t>gdm.gdm_m03_self_item_sku_da</w:t>
-      </w:r>
-    </w:p>
-    <w:p>
-      <w:r>
-        <w:t>======  </w:t>
-      </w:r>
-      <w:r>
-        <w:t>订单</w:t>
-      </w:r>
-      <w:r>
-        <w:t>  =======</w:t>
-      </w:r>
-      <w:r>
-        <w:br/>
-        <w:t>gdm_m04_ord_</w:t>
-      </w:r>
-      <w:r>
-        <w:rPr>
-          <w:rFonts w:hint="eastAsia"/>
-        </w:rPr>
-        <w:t>det_</w:t>
-      </w:r>
-      <w:r>
-        <w:t>sum</w:t>
-      </w:r>
-    </w:p>
-    <w:p>
-      <w:r>
-        <w:t>======  </w:t>
-      </w:r>
-      <w:r>
-        <w:t>流量数据</w:t>
-      </w:r>
-      <w:r>
-        <w:t>  =======</w:t>
-      </w:r>
-      <w:r>
-        <w:br/>
-        <w:t>gdm_m14_online_log_item_d</w:t>
-      </w:r>
-    </w:p>
-    <w:p>
-      <w:r>
-        <w:t>======  </w:t>
-      </w:r>
-      <w:r>
-        <w:rPr>
-          <w:rFonts w:hint="eastAsia"/>
-        </w:rPr>
-        <w:t>POP</w:t>
-      </w:r>
-      <w:r>
-        <w:rPr>
-          <w:rFonts w:hint="eastAsia"/>
-        </w:rPr>
-        <w:t>商品</w:t>
-      </w:r>
-      <w:r>
-        <w:t>匹配</w:t>
-      </w:r>
-      <w:r>
-        <w:t>数据</w:t>
-      </w:r>
-      <w:r>
-        <w:t>  =======</w:t>
-      </w:r>
-    </w:p>
-    <w:p>
-      <w:r>
-        <w:t>dev.dev_pop_vender_sku_match</w:t>
+        <w:t>数据的</w:t>
+      </w:r>
+      <w:r>
+        <w:t>sku</w:t>
+      </w:r>
+    </w:p>
+    <w:p>
+      <w:r>
+        <w:t>dev.self_sku_pv</w:t>
       </w:r>
     </w:p>
     <w:p>

</xml_diff>

<commit_message>
update open brand vendor
</commit_message>
<xml_diff>
--- a/需要用到的表.docx
+++ b/需要用到的表.docx
@@ -14,11 +14,63 @@
       </w:r>
     </w:p>
     <w:p>
-      <w:r>
-        <w:t>setx PATH "%PATH%;%HADOOP_HOME%\bin;%SPARK_HOME%\bin"</w:t>
+      <w:proofErr w:type="spellStart"/>
+      <w:proofErr w:type="gramStart"/>
+      <w:r>
+        <w:t>setx</w:t>
+      </w:r>
+      <w:proofErr w:type="spellEnd"/>
+      <w:proofErr w:type="gramEnd"/>
+      <w:r>
+        <w:t> PATH "%PATH%;%HADOOP_HOME%\bin;%SPARK_HOME%\bin"</w:t>
       </w:r>
     </w:p>
     <w:p/>
+    <w:p>
+      <w:pPr>
+        <w:rPr>
+          <w:rFonts w:hint="eastAsia"/>
+        </w:rPr>
+      </w:pPr>
+      <w:proofErr w:type="spellStart"/>
+      <w:r>
+        <w:rPr>
+          <w:rFonts w:hint="eastAsia"/>
+        </w:rPr>
+        <w:t>jps</w:t>
+      </w:r>
+      <w:proofErr w:type="spellEnd"/>
+      <w:r>
+        <w:rPr>
+          <w:rFonts w:hint="eastAsia"/>
+        </w:rPr>
+        <w:t xml:space="preserve"> </w:t>
+      </w:r>
+      <w:r>
+        <w:rPr>
+          <w:rFonts w:hint="eastAsia"/>
+        </w:rPr>
+        <w:t>登录</w:t>
+      </w:r>
+      <w:r>
+        <w:t>密码：</w:t>
+      </w:r>
+      <w:r>
+        <w:rPr>
+          <w:rFonts w:hint="eastAsia"/>
+        </w:rPr>
+        <w:t>9fe7oOdxJDwB3HfR</w:t>
+      </w:r>
+      <w:bookmarkStart w:id="0" w:name="_GoBack"/>
+      <w:bookmarkEnd w:id="0"/>
+    </w:p>
+    <w:p>
+      <w:pPr>
+        <w:rPr>
+          <w:rFonts w:hint="eastAsia"/>
+        </w:rPr>
+      </w:pPr>
+    </w:p>
     <w:p>
       <w:r>
         <w:rPr>
@@ -60,13 +112,1085 @@
         </w:rPr>
         <w:t xml:space="preserve"> </w:t>
       </w:r>
-      <w:r>
-        <w:rPr>
-          <w:sz w:val="11"/>
-          <w:szCs w:val="11"/>
-        </w:rPr>
-        <w:t>pyspark --master yarn-client --conf spark.executor.memory=4g --conf spark.executor.instances=200 --conf spark.default.parallelism=500 --conf spark.yarn.am.cores=8 --conf spark.yarn.am.memory=16g --conf spark.pyspark.python=python2.7 --conf spark.serializer=org.apache.spark.serializer.KryoSerializer --conf spark.driver.memory=16g --conf spark.yarn.queue=root.bdp_jmart_cis_union.bdp_jmart_cis_offline_spark --conf spark.sql.shuffle.partitions=500</w:t>
-      </w:r>
+      <w:proofErr w:type="spellStart"/>
+      <w:proofErr w:type="gramStart"/>
+      <w:r>
+        <w:rPr>
+          <w:sz w:val="11"/>
+          <w:szCs w:val="11"/>
+        </w:rPr>
+        <w:t>pyspark</w:t>
+      </w:r>
+      <w:proofErr w:type="spellEnd"/>
+      <w:proofErr w:type="gramEnd"/>
+      <w:r>
+        <w:rPr>
+          <w:sz w:val="11"/>
+          <w:szCs w:val="11"/>
+        </w:rPr>
+        <w:t> --master yarn-client --</w:t>
+      </w:r>
+      <w:proofErr w:type="spellStart"/>
+      <w:r>
+        <w:rPr>
+          <w:sz w:val="11"/>
+          <w:szCs w:val="11"/>
+        </w:rPr>
+        <w:t>conf</w:t>
+      </w:r>
+      <w:proofErr w:type="spellEnd"/>
+      <w:r>
+        <w:rPr>
+          <w:sz w:val="11"/>
+          <w:szCs w:val="11"/>
+        </w:rPr>
+        <w:t> </w:t>
+      </w:r>
+      <w:proofErr w:type="spellStart"/>
+      <w:r>
+        <w:rPr>
+          <w:sz w:val="11"/>
+          <w:szCs w:val="11"/>
+        </w:rPr>
+        <w:t>spark.executor.memory</w:t>
+      </w:r>
+      <w:proofErr w:type="spellEnd"/>
+      <w:r>
+        <w:rPr>
+          <w:sz w:val="11"/>
+          <w:szCs w:val="11"/>
+        </w:rPr>
+        <w:t>=4g --</w:t>
+      </w:r>
+      <w:proofErr w:type="spellStart"/>
+      <w:r>
+        <w:rPr>
+          <w:sz w:val="11"/>
+          <w:szCs w:val="11"/>
+        </w:rPr>
+        <w:t>conf</w:t>
+      </w:r>
+      <w:proofErr w:type="spellEnd"/>
+      <w:r>
+        <w:rPr>
+          <w:sz w:val="11"/>
+          <w:szCs w:val="11"/>
+        </w:rPr>
+        <w:t> </w:t>
+      </w:r>
+      <w:proofErr w:type="spellStart"/>
+      <w:r>
+        <w:rPr>
+          <w:sz w:val="11"/>
+          <w:szCs w:val="11"/>
+        </w:rPr>
+        <w:t>spark.executor.instances</w:t>
+      </w:r>
+      <w:proofErr w:type="spellEnd"/>
+      <w:r>
+        <w:rPr>
+          <w:sz w:val="11"/>
+          <w:szCs w:val="11"/>
+        </w:rPr>
+        <w:t>=200 --</w:t>
+      </w:r>
+      <w:proofErr w:type="spellStart"/>
+      <w:r>
+        <w:rPr>
+          <w:sz w:val="11"/>
+          <w:szCs w:val="11"/>
+        </w:rPr>
+        <w:t>conf</w:t>
+      </w:r>
+      <w:proofErr w:type="spellEnd"/>
+      <w:r>
+        <w:rPr>
+          <w:sz w:val="11"/>
+          <w:szCs w:val="11"/>
+        </w:rPr>
+        <w:t> </w:t>
+      </w:r>
+      <w:proofErr w:type="spellStart"/>
+      <w:r>
+        <w:rPr>
+          <w:sz w:val="11"/>
+          <w:szCs w:val="11"/>
+        </w:rPr>
+        <w:t>spark.default.parallelism</w:t>
+      </w:r>
+      <w:proofErr w:type="spellEnd"/>
+      <w:r>
+        <w:rPr>
+          <w:sz w:val="11"/>
+          <w:szCs w:val="11"/>
+        </w:rPr>
+        <w:t>=500 --</w:t>
+      </w:r>
+      <w:proofErr w:type="spellStart"/>
+      <w:r>
+        <w:rPr>
+          <w:sz w:val="11"/>
+          <w:szCs w:val="11"/>
+        </w:rPr>
+        <w:t>conf</w:t>
+      </w:r>
+      <w:proofErr w:type="spellEnd"/>
+      <w:r>
+        <w:rPr>
+          <w:sz w:val="11"/>
+          <w:szCs w:val="11"/>
+        </w:rPr>
+        <w:t> </w:t>
+      </w:r>
+      <w:proofErr w:type="spellStart"/>
+      <w:r>
+        <w:rPr>
+          <w:sz w:val="11"/>
+          <w:szCs w:val="11"/>
+        </w:rPr>
+        <w:t>spark.yarn.am.cores</w:t>
+      </w:r>
+      <w:proofErr w:type="spellEnd"/>
+      <w:r>
+        <w:rPr>
+          <w:sz w:val="11"/>
+          <w:szCs w:val="11"/>
+        </w:rPr>
+        <w:t>=8 --</w:t>
+      </w:r>
+      <w:proofErr w:type="spellStart"/>
+      <w:r>
+        <w:rPr>
+          <w:sz w:val="11"/>
+          <w:szCs w:val="11"/>
+        </w:rPr>
+        <w:t>conf</w:t>
+      </w:r>
+      <w:proofErr w:type="spellEnd"/>
+      <w:r>
+        <w:rPr>
+          <w:sz w:val="11"/>
+          <w:szCs w:val="11"/>
+        </w:rPr>
+        <w:t> </w:t>
+      </w:r>
+      <w:proofErr w:type="spellStart"/>
+      <w:r>
+        <w:rPr>
+          <w:sz w:val="11"/>
+          <w:szCs w:val="11"/>
+        </w:rPr>
+        <w:t>spark.yarn.am.memory</w:t>
+      </w:r>
+      <w:proofErr w:type="spellEnd"/>
+      <w:r>
+        <w:rPr>
+          <w:sz w:val="11"/>
+          <w:szCs w:val="11"/>
+        </w:rPr>
+        <w:t>=16g --</w:t>
+      </w:r>
+      <w:proofErr w:type="spellStart"/>
+      <w:r>
+        <w:rPr>
+          <w:sz w:val="11"/>
+          <w:szCs w:val="11"/>
+        </w:rPr>
+        <w:t>conf</w:t>
+      </w:r>
+      <w:proofErr w:type="spellEnd"/>
+      <w:r>
+        <w:rPr>
+          <w:sz w:val="11"/>
+          <w:szCs w:val="11"/>
+        </w:rPr>
+        <w:t> </w:t>
+      </w:r>
+      <w:proofErr w:type="spellStart"/>
+      <w:r>
+        <w:rPr>
+          <w:sz w:val="11"/>
+          <w:szCs w:val="11"/>
+        </w:rPr>
+        <w:t>spark.pyspark.python</w:t>
+      </w:r>
+      <w:proofErr w:type="spellEnd"/>
+      <w:r>
+        <w:rPr>
+          <w:sz w:val="11"/>
+          <w:szCs w:val="11"/>
+        </w:rPr>
+        <w:t>=python2.7 --conf spark.serializer=org.apache.spark.serializer.KryoSerializer --conf spark.driver.memory=16g --conf spark.yarn.queue=root.bdp_jmart_cis_union.bdp_jmart_cis_offline_spark --conf spark.sql.shuffle.partitions=500</w:t>
+      </w:r>
+    </w:p>
+    <w:p>
+      <w:pPr>
+        <w:rPr>
+          <w:sz w:val="11"/>
+          <w:szCs w:val="11"/>
+        </w:rPr>
+      </w:pPr>
+      <w:r>
+        <w:rPr>
+          <w:rFonts w:hint="eastAsia"/>
+          <w:sz w:val="11"/>
+          <w:szCs w:val="11"/>
+        </w:rPr>
+        <w:t>/home/</w:t>
+      </w:r>
+      <w:r>
+        <w:rPr>
+          <w:sz w:val="11"/>
+          <w:szCs w:val="11"/>
+        </w:rPr>
+        <w:t>mart-cis/ligang/</w:t>
+      </w:r>
+      <w:r>
+        <w:rPr>
+          <w:sz w:val="11"/>
+          <w:szCs w:val="11"/>
+        </w:rPr>
+        <w:t>submit-cis.sh</w:t>
+      </w:r>
+      <w:r>
+        <w:rPr>
+          <w:sz w:val="11"/>
+          <w:szCs w:val="11"/>
+        </w:rPr>
+        <w:t xml:space="preserve">   ./submit-cis.sh xxx.py</w:t>
+      </w:r>
+    </w:p>
+    <w:p>
+      <w:pPr>
+        <w:rPr>
+          <w:sz w:val="11"/>
+          <w:szCs w:val="11"/>
+        </w:rPr>
+      </w:pPr>
+      <w:proofErr w:type="gramStart"/>
+      <w:r>
+        <w:rPr>
+          <w:sz w:val="11"/>
+          <w:szCs w:val="11"/>
+        </w:rPr>
+        <w:t>#!/</w:t>
+      </w:r>
+      <w:proofErr w:type="gramEnd"/>
+      <w:r>
+        <w:rPr>
+          <w:sz w:val="11"/>
+          <w:szCs w:val="11"/>
+        </w:rPr>
+        <w:t>bin/</w:t>
+      </w:r>
+      <w:proofErr w:type="spellStart"/>
+      <w:r>
+        <w:rPr>
+          <w:sz w:val="11"/>
+          <w:szCs w:val="11"/>
+        </w:rPr>
+        <w:t>sh</w:t>
+      </w:r>
+      <w:proofErr w:type="spellEnd"/>
+    </w:p>
+    <w:p>
+      <w:pPr>
+        <w:rPr>
+          <w:sz w:val="11"/>
+          <w:szCs w:val="11"/>
+        </w:rPr>
+      </w:pPr>
+      <w:proofErr w:type="gramStart"/>
+      <w:r>
+        <w:rPr>
+          <w:sz w:val="11"/>
+          <w:szCs w:val="11"/>
+        </w:rPr>
+        <w:t>spark-</w:t>
+      </w:r>
+      <w:proofErr w:type="gramEnd"/>
+      <w:r>
+        <w:rPr>
+          <w:sz w:val="11"/>
+          <w:szCs w:val="11"/>
+        </w:rPr>
+        <w:t>submit \</w:t>
+      </w:r>
+    </w:p>
+    <w:p>
+      <w:pPr>
+        <w:rPr>
+          <w:sz w:val="11"/>
+          <w:szCs w:val="11"/>
+        </w:rPr>
+      </w:pPr>
+      <w:r>
+        <w:rPr>
+          <w:sz w:val="11"/>
+          <w:szCs w:val="11"/>
+        </w:rPr>
+        <w:t>--master yarn-client \</w:t>
+      </w:r>
+    </w:p>
+    <w:p>
+      <w:pPr>
+        <w:rPr>
+          <w:sz w:val="11"/>
+          <w:szCs w:val="11"/>
+        </w:rPr>
+      </w:pPr>
+      <w:r>
+        <w:rPr>
+          <w:sz w:val="11"/>
+          <w:szCs w:val="11"/>
+        </w:rPr>
+        <w:t>--</w:t>
+      </w:r>
+      <w:proofErr w:type="spellStart"/>
+      <w:r>
+        <w:rPr>
+          <w:sz w:val="11"/>
+          <w:szCs w:val="11"/>
+        </w:rPr>
+        <w:t>conf</w:t>
+      </w:r>
+      <w:proofErr w:type="spellEnd"/>
+      <w:r>
+        <w:rPr>
+          <w:sz w:val="11"/>
+          <w:szCs w:val="11"/>
+        </w:rPr>
+        <w:t xml:space="preserve"> </w:t>
+      </w:r>
+      <w:proofErr w:type="spellStart"/>
+      <w:r>
+        <w:rPr>
+          <w:sz w:val="11"/>
+          <w:szCs w:val="11"/>
+        </w:rPr>
+        <w:t>spark.executor.instances</w:t>
+      </w:r>
+      <w:proofErr w:type="spellEnd"/>
+      <w:r>
+        <w:rPr>
+          <w:sz w:val="11"/>
+          <w:szCs w:val="11"/>
+        </w:rPr>
+        <w:t>=120 \</w:t>
+      </w:r>
+    </w:p>
+    <w:p>
+      <w:pPr>
+        <w:rPr>
+          <w:sz w:val="11"/>
+          <w:szCs w:val="11"/>
+        </w:rPr>
+      </w:pPr>
+      <w:r>
+        <w:rPr>
+          <w:sz w:val="11"/>
+          <w:szCs w:val="11"/>
+        </w:rPr>
+        <w:t>--</w:t>
+      </w:r>
+      <w:proofErr w:type="spellStart"/>
+      <w:r>
+        <w:rPr>
+          <w:sz w:val="11"/>
+          <w:szCs w:val="11"/>
+        </w:rPr>
+        <w:t>conf</w:t>
+      </w:r>
+      <w:proofErr w:type="spellEnd"/>
+      <w:r>
+        <w:rPr>
+          <w:sz w:val="11"/>
+          <w:szCs w:val="11"/>
+        </w:rPr>
+        <w:t xml:space="preserve"> </w:t>
+      </w:r>
+      <w:proofErr w:type="spellStart"/>
+      <w:r>
+        <w:rPr>
+          <w:sz w:val="11"/>
+          <w:szCs w:val="11"/>
+        </w:rPr>
+        <w:t>spark.executor.memory</w:t>
+      </w:r>
+      <w:proofErr w:type="spellEnd"/>
+      <w:r>
+        <w:rPr>
+          <w:sz w:val="11"/>
+          <w:szCs w:val="11"/>
+        </w:rPr>
+        <w:t>=16g \</w:t>
+      </w:r>
+    </w:p>
+    <w:p>
+      <w:pPr>
+        <w:rPr>
+          <w:sz w:val="11"/>
+          <w:szCs w:val="11"/>
+        </w:rPr>
+      </w:pPr>
+      <w:r>
+        <w:rPr>
+          <w:sz w:val="11"/>
+          <w:szCs w:val="11"/>
+        </w:rPr>
+        <w:t>--</w:t>
+      </w:r>
+      <w:proofErr w:type="spellStart"/>
+      <w:r>
+        <w:rPr>
+          <w:sz w:val="11"/>
+          <w:szCs w:val="11"/>
+        </w:rPr>
+        <w:t>conf</w:t>
+      </w:r>
+      <w:proofErr w:type="spellEnd"/>
+      <w:r>
+        <w:rPr>
+          <w:sz w:val="11"/>
+          <w:szCs w:val="11"/>
+        </w:rPr>
+        <w:t xml:space="preserve"> </w:t>
+      </w:r>
+      <w:proofErr w:type="spellStart"/>
+      <w:r>
+        <w:rPr>
+          <w:sz w:val="11"/>
+          <w:szCs w:val="11"/>
+        </w:rPr>
+        <w:t>spark.executor.cores</w:t>
+      </w:r>
+      <w:proofErr w:type="spellEnd"/>
+      <w:r>
+        <w:rPr>
+          <w:sz w:val="11"/>
+          <w:szCs w:val="11"/>
+        </w:rPr>
+        <w:t>=4 \</w:t>
+      </w:r>
+    </w:p>
+    <w:p>
+      <w:pPr>
+        <w:rPr>
+          <w:sz w:val="11"/>
+          <w:szCs w:val="11"/>
+        </w:rPr>
+      </w:pPr>
+      <w:r>
+        <w:rPr>
+          <w:sz w:val="11"/>
+          <w:szCs w:val="11"/>
+        </w:rPr>
+        <w:t>--</w:t>
+      </w:r>
+      <w:proofErr w:type="spellStart"/>
+      <w:r>
+        <w:rPr>
+          <w:sz w:val="11"/>
+          <w:szCs w:val="11"/>
+        </w:rPr>
+        <w:t>conf</w:t>
+      </w:r>
+      <w:proofErr w:type="spellEnd"/>
+      <w:r>
+        <w:rPr>
+          <w:sz w:val="11"/>
+          <w:szCs w:val="11"/>
+        </w:rPr>
+        <w:t xml:space="preserve"> </w:t>
+      </w:r>
+      <w:proofErr w:type="spellStart"/>
+      <w:r>
+        <w:rPr>
+          <w:sz w:val="11"/>
+          <w:szCs w:val="11"/>
+        </w:rPr>
+        <w:t>spark.driver.cores</w:t>
+      </w:r>
+      <w:proofErr w:type="spellEnd"/>
+      <w:r>
+        <w:rPr>
+          <w:sz w:val="11"/>
+          <w:szCs w:val="11"/>
+        </w:rPr>
+        <w:t>=8 \</w:t>
+      </w:r>
+    </w:p>
+    <w:p>
+      <w:pPr>
+        <w:rPr>
+          <w:sz w:val="11"/>
+          <w:szCs w:val="11"/>
+        </w:rPr>
+      </w:pPr>
+      <w:r>
+        <w:rPr>
+          <w:sz w:val="11"/>
+          <w:szCs w:val="11"/>
+        </w:rPr>
+        <w:t>--</w:t>
+      </w:r>
+      <w:proofErr w:type="spellStart"/>
+      <w:r>
+        <w:rPr>
+          <w:sz w:val="11"/>
+          <w:szCs w:val="11"/>
+        </w:rPr>
+        <w:t>conf</w:t>
+      </w:r>
+      <w:proofErr w:type="spellEnd"/>
+      <w:r>
+        <w:rPr>
+          <w:sz w:val="11"/>
+          <w:szCs w:val="11"/>
+        </w:rPr>
+        <w:t xml:space="preserve"> </w:t>
+      </w:r>
+      <w:proofErr w:type="spellStart"/>
+      <w:r>
+        <w:rPr>
+          <w:sz w:val="11"/>
+          <w:szCs w:val="11"/>
+        </w:rPr>
+        <w:t>spark.driver.memory</w:t>
+      </w:r>
+      <w:proofErr w:type="spellEnd"/>
+      <w:r>
+        <w:rPr>
+          <w:sz w:val="11"/>
+          <w:szCs w:val="11"/>
+        </w:rPr>
+        <w:t>=16g \</w:t>
+      </w:r>
+    </w:p>
+    <w:p>
+      <w:pPr>
+        <w:rPr>
+          <w:sz w:val="11"/>
+          <w:szCs w:val="11"/>
+        </w:rPr>
+      </w:pPr>
+      <w:r>
+        <w:rPr>
+          <w:sz w:val="11"/>
+          <w:szCs w:val="11"/>
+        </w:rPr>
+        <w:t>--</w:t>
+      </w:r>
+      <w:proofErr w:type="spellStart"/>
+      <w:r>
+        <w:rPr>
+          <w:sz w:val="11"/>
+          <w:szCs w:val="11"/>
+        </w:rPr>
+        <w:t>conf</w:t>
+      </w:r>
+      <w:proofErr w:type="spellEnd"/>
+      <w:r>
+        <w:rPr>
+          <w:sz w:val="11"/>
+          <w:szCs w:val="11"/>
+        </w:rPr>
+        <w:t xml:space="preserve"> </w:t>
+      </w:r>
+      <w:proofErr w:type="spellStart"/>
+      <w:r>
+        <w:rPr>
+          <w:sz w:val="11"/>
+          <w:szCs w:val="11"/>
+        </w:rPr>
+        <w:t>spark.yarn.am.cores</w:t>
+      </w:r>
+      <w:proofErr w:type="spellEnd"/>
+      <w:r>
+        <w:rPr>
+          <w:sz w:val="11"/>
+          <w:szCs w:val="11"/>
+        </w:rPr>
+        <w:t>=8 \</w:t>
+      </w:r>
+    </w:p>
+    <w:p>
+      <w:pPr>
+        <w:rPr>
+          <w:sz w:val="11"/>
+          <w:szCs w:val="11"/>
+        </w:rPr>
+      </w:pPr>
+      <w:r>
+        <w:rPr>
+          <w:sz w:val="11"/>
+          <w:szCs w:val="11"/>
+        </w:rPr>
+        <w:t>--</w:t>
+      </w:r>
+      <w:proofErr w:type="spellStart"/>
+      <w:r>
+        <w:rPr>
+          <w:sz w:val="11"/>
+          <w:szCs w:val="11"/>
+        </w:rPr>
+        <w:t>conf</w:t>
+      </w:r>
+      <w:proofErr w:type="spellEnd"/>
+      <w:r>
+        <w:rPr>
+          <w:sz w:val="11"/>
+          <w:szCs w:val="11"/>
+        </w:rPr>
+        <w:t xml:space="preserve"> </w:t>
+      </w:r>
+      <w:proofErr w:type="spellStart"/>
+      <w:r>
+        <w:rPr>
+          <w:sz w:val="11"/>
+          <w:szCs w:val="11"/>
+        </w:rPr>
+        <w:t>spark.yarn.am.memory</w:t>
+      </w:r>
+      <w:proofErr w:type="spellEnd"/>
+      <w:r>
+        <w:rPr>
+          <w:sz w:val="11"/>
+          <w:szCs w:val="11"/>
+        </w:rPr>
+        <w:t>=16g \</w:t>
+      </w:r>
+    </w:p>
+    <w:p>
+      <w:pPr>
+        <w:rPr>
+          <w:sz w:val="11"/>
+          <w:szCs w:val="11"/>
+        </w:rPr>
+      </w:pPr>
+      <w:r>
+        <w:rPr>
+          <w:sz w:val="11"/>
+          <w:szCs w:val="11"/>
+        </w:rPr>
+        <w:t>--</w:t>
+      </w:r>
+      <w:proofErr w:type="spellStart"/>
+      <w:r>
+        <w:rPr>
+          <w:sz w:val="11"/>
+          <w:szCs w:val="11"/>
+        </w:rPr>
+        <w:t>conf</w:t>
+      </w:r>
+      <w:proofErr w:type="spellEnd"/>
+      <w:r>
+        <w:rPr>
+          <w:sz w:val="11"/>
+          <w:szCs w:val="11"/>
+        </w:rPr>
+        <w:t xml:space="preserve"> spark.yarn.queue=root.bdp_jmart_cis_union.bdp_jmart_cis_offline_spark \</w:t>
+      </w:r>
+    </w:p>
+    <w:p>
+      <w:pPr>
+        <w:rPr>
+          <w:sz w:val="11"/>
+          <w:szCs w:val="11"/>
+        </w:rPr>
+      </w:pPr>
+      <w:r>
+        <w:rPr>
+          <w:sz w:val="11"/>
+          <w:szCs w:val="11"/>
+        </w:rPr>
+        <w:t>--</w:t>
+      </w:r>
+      <w:proofErr w:type="spellStart"/>
+      <w:r>
+        <w:rPr>
+          <w:sz w:val="11"/>
+          <w:szCs w:val="11"/>
+        </w:rPr>
+        <w:t>conf</w:t>
+      </w:r>
+      <w:proofErr w:type="spellEnd"/>
+      <w:r>
+        <w:rPr>
+          <w:sz w:val="11"/>
+          <w:szCs w:val="11"/>
+        </w:rPr>
+        <w:t xml:space="preserve"> </w:t>
+      </w:r>
+      <w:proofErr w:type="spellStart"/>
+      <w:r>
+        <w:rPr>
+          <w:sz w:val="11"/>
+          <w:szCs w:val="11"/>
+        </w:rPr>
+        <w:t>spark.default.parallelism</w:t>
+      </w:r>
+      <w:proofErr w:type="spellEnd"/>
+      <w:r>
+        <w:rPr>
+          <w:sz w:val="11"/>
+          <w:szCs w:val="11"/>
+        </w:rPr>
+        <w:t>=500 \</w:t>
+      </w:r>
+    </w:p>
+    <w:p>
+      <w:pPr>
+        <w:rPr>
+          <w:sz w:val="11"/>
+          <w:szCs w:val="11"/>
+        </w:rPr>
+      </w:pPr>
+      <w:r>
+        <w:rPr>
+          <w:sz w:val="11"/>
+          <w:szCs w:val="11"/>
+        </w:rPr>
+        <w:t>--</w:t>
+      </w:r>
+      <w:proofErr w:type="spellStart"/>
+      <w:r>
+        <w:rPr>
+          <w:sz w:val="11"/>
+          <w:szCs w:val="11"/>
+        </w:rPr>
+        <w:t>conf</w:t>
+      </w:r>
+      <w:proofErr w:type="spellEnd"/>
+      <w:r>
+        <w:rPr>
+          <w:sz w:val="11"/>
+          <w:szCs w:val="11"/>
+        </w:rPr>
+        <w:t xml:space="preserve"> </w:t>
+      </w:r>
+      <w:proofErr w:type="spellStart"/>
+      <w:r>
+        <w:rPr>
+          <w:sz w:val="11"/>
+          <w:szCs w:val="11"/>
+        </w:rPr>
+        <w:t>spark.dynamicAllocation.enabled</w:t>
+      </w:r>
+      <w:proofErr w:type="spellEnd"/>
+      <w:r>
+        <w:rPr>
+          <w:sz w:val="11"/>
+          <w:szCs w:val="11"/>
+        </w:rPr>
+        <w:t>=false \</w:t>
+      </w:r>
+    </w:p>
+    <w:p>
+      <w:pPr>
+        <w:rPr>
+          <w:sz w:val="11"/>
+          <w:szCs w:val="11"/>
+        </w:rPr>
+      </w:pPr>
+      <w:r>
+        <w:rPr>
+          <w:sz w:val="11"/>
+          <w:szCs w:val="11"/>
+        </w:rPr>
+        <w:t>--</w:t>
+      </w:r>
+      <w:proofErr w:type="spellStart"/>
+      <w:r>
+        <w:rPr>
+          <w:sz w:val="11"/>
+          <w:szCs w:val="11"/>
+        </w:rPr>
+        <w:t>conf</w:t>
+      </w:r>
+      <w:proofErr w:type="spellEnd"/>
+      <w:r>
+        <w:rPr>
+          <w:sz w:val="11"/>
+          <w:szCs w:val="11"/>
+        </w:rPr>
+        <w:t xml:space="preserve"> </w:t>
+      </w:r>
+      <w:proofErr w:type="spellStart"/>
+      <w:r>
+        <w:rPr>
+          <w:sz w:val="11"/>
+          <w:szCs w:val="11"/>
+        </w:rPr>
+        <w:t>spark.network.timeout</w:t>
+      </w:r>
+      <w:proofErr w:type="spellEnd"/>
+      <w:r>
+        <w:rPr>
+          <w:sz w:val="11"/>
+          <w:szCs w:val="11"/>
+        </w:rPr>
+        <w:t>=600s \</w:t>
+      </w:r>
+    </w:p>
+    <w:p>
+      <w:pPr>
+        <w:rPr>
+          <w:sz w:val="11"/>
+          <w:szCs w:val="11"/>
+        </w:rPr>
+      </w:pPr>
+      <w:r>
+        <w:rPr>
+          <w:sz w:val="11"/>
+          <w:szCs w:val="11"/>
+        </w:rPr>
+        <w:t>--</w:t>
+      </w:r>
+      <w:proofErr w:type="spellStart"/>
+      <w:r>
+        <w:rPr>
+          <w:sz w:val="11"/>
+          <w:szCs w:val="11"/>
+        </w:rPr>
+        <w:t>conf</w:t>
+      </w:r>
+      <w:proofErr w:type="spellEnd"/>
+      <w:r>
+        <w:rPr>
+          <w:sz w:val="11"/>
+          <w:szCs w:val="11"/>
+        </w:rPr>
+        <w:t xml:space="preserve"> </w:t>
+      </w:r>
+      <w:proofErr w:type="spellStart"/>
+      <w:r>
+        <w:rPr>
+          <w:sz w:val="11"/>
+          <w:szCs w:val="11"/>
+        </w:rPr>
+        <w:t>spark.rpc.askTimeout</w:t>
+      </w:r>
+      <w:proofErr w:type="spellEnd"/>
+      <w:r>
+        <w:rPr>
+          <w:sz w:val="11"/>
+          <w:szCs w:val="11"/>
+        </w:rPr>
+        <w:t>=1200s \</w:t>
+      </w:r>
+    </w:p>
+    <w:p>
+      <w:pPr>
+        <w:rPr>
+          <w:sz w:val="11"/>
+          <w:szCs w:val="11"/>
+        </w:rPr>
+      </w:pPr>
+      <w:r>
+        <w:rPr>
+          <w:sz w:val="11"/>
+          <w:szCs w:val="11"/>
+        </w:rPr>
+        <w:t>--</w:t>
+      </w:r>
+      <w:proofErr w:type="spellStart"/>
+      <w:r>
+        <w:rPr>
+          <w:sz w:val="11"/>
+          <w:szCs w:val="11"/>
+        </w:rPr>
+        <w:t>conf</w:t>
+      </w:r>
+      <w:proofErr w:type="spellEnd"/>
+      <w:r>
+        <w:rPr>
+          <w:sz w:val="11"/>
+          <w:szCs w:val="11"/>
+        </w:rPr>
+        <w:t xml:space="preserve"> </w:t>
+      </w:r>
+      <w:proofErr w:type="spellStart"/>
+      <w:r>
+        <w:rPr>
+          <w:sz w:val="11"/>
+          <w:szCs w:val="11"/>
+        </w:rPr>
+        <w:t>spark.rpc.lookupTimeout</w:t>
+      </w:r>
+      <w:proofErr w:type="spellEnd"/>
+      <w:r>
+        <w:rPr>
+          <w:sz w:val="11"/>
+          <w:szCs w:val="11"/>
+        </w:rPr>
+        <w:t>=600s \</w:t>
+      </w:r>
+    </w:p>
+    <w:p>
+      <w:pPr>
+        <w:rPr>
+          <w:sz w:val="11"/>
+          <w:szCs w:val="11"/>
+        </w:rPr>
+      </w:pPr>
+      <w:r>
+        <w:rPr>
+          <w:sz w:val="11"/>
+          <w:szCs w:val="11"/>
+        </w:rPr>
+        <w:t>--</w:t>
+      </w:r>
+      <w:proofErr w:type="spellStart"/>
+      <w:r>
+        <w:rPr>
+          <w:sz w:val="11"/>
+          <w:szCs w:val="11"/>
+        </w:rPr>
+        <w:t>conf</w:t>
+      </w:r>
+      <w:proofErr w:type="spellEnd"/>
+      <w:r>
+        <w:rPr>
+          <w:sz w:val="11"/>
+          <w:szCs w:val="11"/>
+        </w:rPr>
+        <w:t xml:space="preserve"> </w:t>
+      </w:r>
+      <w:proofErr w:type="spellStart"/>
+      <w:r>
+        <w:rPr>
+          <w:sz w:val="11"/>
+          <w:szCs w:val="11"/>
+        </w:rPr>
+        <w:t>spark.rpc.numRetries</w:t>
+      </w:r>
+      <w:proofErr w:type="spellEnd"/>
+      <w:r>
+        <w:rPr>
+          <w:sz w:val="11"/>
+          <w:szCs w:val="11"/>
+        </w:rPr>
+        <w:t>=10 \</w:t>
+      </w:r>
+    </w:p>
+    <w:p>
+      <w:pPr>
+        <w:rPr>
+          <w:sz w:val="11"/>
+          <w:szCs w:val="11"/>
+        </w:rPr>
+      </w:pPr>
+      <w:r>
+        <w:rPr>
+          <w:sz w:val="11"/>
+          <w:szCs w:val="11"/>
+        </w:rPr>
+        <w:t>--</w:t>
+      </w:r>
+      <w:proofErr w:type="spellStart"/>
+      <w:r>
+        <w:rPr>
+          <w:sz w:val="11"/>
+          <w:szCs w:val="11"/>
+        </w:rPr>
+        <w:t>conf</w:t>
+      </w:r>
+      <w:proofErr w:type="spellEnd"/>
+      <w:r>
+        <w:rPr>
+          <w:sz w:val="11"/>
+          <w:szCs w:val="11"/>
+        </w:rPr>
+        <w:t xml:space="preserve"> </w:t>
+      </w:r>
+      <w:proofErr w:type="spellStart"/>
+      <w:r>
+        <w:rPr>
+          <w:sz w:val="11"/>
+          <w:szCs w:val="11"/>
+        </w:rPr>
+        <w:t>spark.shuffle.io.maxRetries</w:t>
+      </w:r>
+      <w:proofErr w:type="spellEnd"/>
+      <w:r>
+        <w:rPr>
+          <w:sz w:val="11"/>
+          <w:szCs w:val="11"/>
+        </w:rPr>
+        <w:t>=10 \</w:t>
+      </w:r>
+    </w:p>
+    <w:p>
+      <w:pPr>
+        <w:rPr>
+          <w:sz w:val="11"/>
+          <w:szCs w:val="11"/>
+        </w:rPr>
+      </w:pPr>
+      <w:r>
+        <w:rPr>
+          <w:sz w:val="11"/>
+          <w:szCs w:val="11"/>
+        </w:rPr>
+        <w:t>--</w:t>
+      </w:r>
+      <w:proofErr w:type="spellStart"/>
+      <w:r>
+        <w:rPr>
+          <w:sz w:val="11"/>
+          <w:szCs w:val="11"/>
+        </w:rPr>
+        <w:t>conf</w:t>
+      </w:r>
+      <w:proofErr w:type="spellEnd"/>
+      <w:r>
+        <w:rPr>
+          <w:sz w:val="11"/>
+          <w:szCs w:val="11"/>
+        </w:rPr>
+        <w:t xml:space="preserve"> </w:t>
+      </w:r>
+      <w:proofErr w:type="spellStart"/>
+      <w:r>
+        <w:rPr>
+          <w:sz w:val="11"/>
+          <w:szCs w:val="11"/>
+        </w:rPr>
+        <w:t>spark.serializer</w:t>
+      </w:r>
+      <w:proofErr w:type="spellEnd"/>
+      <w:r>
+        <w:rPr>
+          <w:sz w:val="11"/>
+          <w:szCs w:val="11"/>
+        </w:rPr>
+        <w:t>=</w:t>
+      </w:r>
+      <w:proofErr w:type="spellStart"/>
+      <w:r>
+        <w:rPr>
+          <w:sz w:val="11"/>
+          <w:szCs w:val="11"/>
+        </w:rPr>
+        <w:t>org.apache.spark.serializer.KryoSerializer</w:t>
+      </w:r>
+      <w:proofErr w:type="spellEnd"/>
+      <w:r>
+        <w:rPr>
+          <w:sz w:val="11"/>
+          <w:szCs w:val="11"/>
+        </w:rPr>
+        <w:t xml:space="preserve"> \</w:t>
+      </w:r>
+    </w:p>
+    <w:p>
+      <w:pPr>
+        <w:rPr>
+          <w:sz w:val="11"/>
+          <w:szCs w:val="11"/>
+        </w:rPr>
+      </w:pPr>
     </w:p>
     <w:p>
       <w:pPr>
@@ -103,7 +1227,57 @@
           <w:sz w:val="11"/>
           <w:szCs w:val="11"/>
         </w:rPr>
-        <w:t> pyspark --total-executor-cores 100  --conf spark.executor.memory=2g</w:t>
+        <w:t> </w:t>
+      </w:r>
+      <w:proofErr w:type="spellStart"/>
+      <w:proofErr w:type="gramStart"/>
+      <w:r>
+        <w:rPr>
+          <w:sz w:val="11"/>
+          <w:szCs w:val="11"/>
+        </w:rPr>
+        <w:t>pyspark</w:t>
+      </w:r>
+      <w:proofErr w:type="spellEnd"/>
+      <w:proofErr w:type="gramEnd"/>
+      <w:r>
+        <w:rPr>
+          <w:sz w:val="11"/>
+          <w:szCs w:val="11"/>
+        </w:rPr>
+        <w:t> --total-executor-cores 100  --</w:t>
+      </w:r>
+      <w:proofErr w:type="spellStart"/>
+      <w:r>
+        <w:rPr>
+          <w:sz w:val="11"/>
+          <w:szCs w:val="11"/>
+        </w:rPr>
+        <w:t>conf</w:t>
+      </w:r>
+      <w:proofErr w:type="spellEnd"/>
+      <w:r>
+        <w:rPr>
+          <w:sz w:val="11"/>
+          <w:szCs w:val="11"/>
+        </w:rPr>
+        <w:t> </w:t>
+      </w:r>
+      <w:proofErr w:type="spellStart"/>
+      <w:r>
+        <w:rPr>
+          <w:sz w:val="11"/>
+          <w:szCs w:val="11"/>
+        </w:rPr>
+        <w:t>spark.executor.memory</w:t>
+      </w:r>
+      <w:proofErr w:type="spellEnd"/>
+      <w:r>
+        <w:rPr>
+          <w:sz w:val="11"/>
+          <w:szCs w:val="11"/>
+        </w:rPr>
+        <w:t>=2g</w:t>
       </w:r>
       <w:r>
         <w:rPr>
@@ -116,17 +1290,34 @@
     <w:p>
       <w:pPr>
         <w:rPr>
-          <w:rFonts w:hint="eastAsia"/>
-          <w:sz w:val="11"/>
-          <w:szCs w:val="11"/>
-        </w:rPr>
-      </w:pPr>
-      <w:r>
-        <w:rPr>
-          <w:sz w:val="11"/>
-          <w:szCs w:val="11"/>
-        </w:rPr>
-        <w:t>pyspark  --master spark://172.19.142.130:7077 \</w:t>
+          <w:sz w:val="11"/>
+          <w:szCs w:val="11"/>
+        </w:rPr>
+      </w:pPr>
+      <w:proofErr w:type="spellStart"/>
+      <w:r>
+        <w:rPr>
+          <w:sz w:val="11"/>
+          <w:szCs w:val="11"/>
+        </w:rPr>
+        <w:t>pyspark</w:t>
+      </w:r>
+      <w:proofErr w:type="spellEnd"/>
+      <w:proofErr w:type="gramStart"/>
+      <w:r>
+        <w:rPr>
+          <w:sz w:val="11"/>
+          <w:szCs w:val="11"/>
+        </w:rPr>
+        <w:t>  --</w:t>
+      </w:r>
+      <w:proofErr w:type="gramEnd"/>
+      <w:r>
+        <w:rPr>
+          <w:sz w:val="11"/>
+          <w:szCs w:val="11"/>
+        </w:rPr>
+        <w:t>master spark://172.19.142.130:7077 \</w:t>
       </w:r>
       <w:r>
         <w:rPr>
@@ -150,7 +1341,39 @@
           <w:szCs w:val="11"/>
         </w:rPr>
         <w:br/>
-        <w:t>         --conf spark.sql.shuffle.partitions=600 \</w:t>
+        <w:t>         --</w:t>
+      </w:r>
+      <w:proofErr w:type="spellStart"/>
+      <w:r>
+        <w:rPr>
+          <w:sz w:val="11"/>
+          <w:szCs w:val="11"/>
+        </w:rPr>
+        <w:t>conf</w:t>
+      </w:r>
+      <w:proofErr w:type="spellEnd"/>
+      <w:r>
+        <w:rPr>
+          <w:sz w:val="11"/>
+          <w:szCs w:val="11"/>
+        </w:rPr>
+        <w:t> </w:t>
+      </w:r>
+      <w:proofErr w:type="spellStart"/>
+      <w:r>
+        <w:rPr>
+          <w:sz w:val="11"/>
+          <w:szCs w:val="11"/>
+        </w:rPr>
+        <w:t>spark.sql.shuffle.partitions</w:t>
+      </w:r>
+      <w:proofErr w:type="spellEnd"/>
+      <w:r>
+        <w:rPr>
+          <w:sz w:val="11"/>
+          <w:szCs w:val="11"/>
+        </w:rPr>
+        <w:t>=600 \</w:t>
       </w:r>
       <w:r>
         <w:rPr>
@@ -158,7 +1381,39 @@
           <w:szCs w:val="11"/>
         </w:rPr>
         <w:br/>
-        <w:t>         --conf spark.default.parallelism=600 \</w:t>
+        <w:t>         --</w:t>
+      </w:r>
+      <w:proofErr w:type="spellStart"/>
+      <w:r>
+        <w:rPr>
+          <w:sz w:val="11"/>
+          <w:szCs w:val="11"/>
+        </w:rPr>
+        <w:t>conf</w:t>
+      </w:r>
+      <w:proofErr w:type="spellEnd"/>
+      <w:r>
+        <w:rPr>
+          <w:sz w:val="11"/>
+          <w:szCs w:val="11"/>
+        </w:rPr>
+        <w:t> </w:t>
+      </w:r>
+      <w:proofErr w:type="spellStart"/>
+      <w:r>
+        <w:rPr>
+          <w:sz w:val="11"/>
+          <w:szCs w:val="11"/>
+        </w:rPr>
+        <w:t>spark.default.parallelism</w:t>
+      </w:r>
+      <w:proofErr w:type="spellEnd"/>
+      <w:r>
+        <w:rPr>
+          <w:sz w:val="11"/>
+          <w:szCs w:val="11"/>
+        </w:rPr>
+        <w:t>=600 \</w:t>
       </w:r>
       <w:r>
         <w:rPr>
@@ -190,7 +1445,10 @@
     </w:p>
     <w:p>
       <w:r>
-        <w:t>=========  SKU</w:t>
+        <w:t>======</w:t>
+      </w:r>
+      <w:r>
+        <w:t>  SKU</w:t>
       </w:r>
       <w:r>
         <w:t>信息</w:t>
@@ -206,7 +1464,7 @@
         <w:t xml:space="preserve">  </w:t>
       </w:r>
       <w:r>
-        <w:t>gdm.gdm_m03_self_item_sku_da</w:t>
+        <w:t>gdm_m03_self_item_sku_da</w:t>
       </w:r>
     </w:p>
     <w:p>
@@ -215,6 +1473,15 @@
       </w:r>
       <w:r>
         <w:t>订单</w:t>
+      </w:r>
+      <w:r>
+        <w:rPr>
+          <w:rFonts w:hint="eastAsia"/>
+        </w:rPr>
+        <w:t>明细</w:t>
+      </w:r>
+      <w:r>
+        <w:t>表</w:t>
       </w:r>
       <w:r>
         <w:t>  =======</w:t>
@@ -241,11 +1508,294 @@
         <w:t>流量数据</w:t>
       </w:r>
       <w:r>
+        <w:rPr>
+          <w:rFonts w:hint="eastAsia"/>
+        </w:rPr>
+        <w:t>表</w:t>
+      </w:r>
+      <w:r>
+        <w:t> =======</w:t>
+      </w:r>
+      <w:r>
+        <w:br/>
+      </w:r>
+      <w:r>
+        <w:lastRenderedPageBreak/>
+        <w:t>gdm_m14_online_log_item_d</w:t>
+      </w:r>
+    </w:p>
+    <w:p>
+      <w:pPr>
+        <w:rPr>
+          <w:rFonts w:hint="eastAsia"/>
+        </w:rPr>
+      </w:pPr>
+      <w:r>
+        <w:t>======  </w:t>
+      </w:r>
+      <w:r>
+        <w:rPr>
+          <w:rFonts w:hint="eastAsia"/>
+        </w:rPr>
+        <w:t>定价开放</w:t>
+      </w:r>
+      <w:r>
+        <w:rPr>
+          <w:rFonts w:hint="eastAsia"/>
+        </w:rPr>
+        <w:t>POP</w:t>
+      </w:r>
+      <w:r>
+        <w:rPr>
+          <w:rFonts w:hint="eastAsia"/>
+        </w:rPr>
+        <w:t>商品</w:t>
+      </w:r>
+      <w:r>
+        <w:t>匹配</w:t>
+      </w:r>
+      <w:r>
+        <w:rPr>
+          <w:rFonts w:hint="eastAsia"/>
+        </w:rPr>
+        <w:t>表</w:t>
+      </w:r>
+      <w:r>
+        <w:t>  ======</w:t>
+      </w:r>
+    </w:p>
+    <w:p>
+      <w:pPr>
+        <w:rPr>
+          <w:rFonts w:hint="eastAsia"/>
+        </w:rPr>
+      </w:pPr>
+      <w:r>
+        <w:t>dev.dev_pop_vender_sku_match</w:t>
+      </w:r>
+    </w:p>
+    <w:p>
+      <w:r>
+        <w:t>======  </w:t>
+      </w:r>
+      <w:r>
+        <w:rPr>
+          <w:rFonts w:hint="eastAsia"/>
+        </w:rPr>
+        <w:t>品牌开放自营</w:t>
+      </w:r>
+      <w:r>
+        <w:rPr>
+          <w:rFonts w:hint="eastAsia"/>
+        </w:rPr>
+        <w:t>商品</w:t>
+      </w:r>
+      <w:r>
+        <w:t>匹配</w:t>
+      </w:r>
+      <w:r>
+        <w:rPr>
+          <w:rFonts w:hint="eastAsia"/>
+        </w:rPr>
+        <w:t>表</w:t>
+      </w:r>
+      <w:r>
         <w:t>  =======</w:t>
       </w:r>
-      <w:r>
-        <w:br/>
-        <w:t>gdm_m14_online_log_item_d</w:t>
+    </w:p>
+    <w:p>
+      <w:r>
+        <w:t>dev.dev_self_vender_sku_match</w:t>
+      </w:r>
+    </w:p>
+    <w:p>
+      <w:pPr>
+        <w:rPr>
+          <w:rFonts w:hint="eastAsia"/>
+        </w:rPr>
+      </w:pPr>
+      <w:r>
+        <w:t>===== </w:t>
+      </w:r>
+      <w:r>
+        <w:rPr>
+          <w:rFonts w:hint="eastAsia"/>
+        </w:rPr>
+        <w:t xml:space="preserve">POP </w:t>
+      </w:r>
+      <w:r>
+        <w:t>sku</w:t>
+      </w:r>
+      <w:r>
+        <w:rPr>
+          <w:rFonts w:hint="eastAsia"/>
+        </w:rPr>
+        <w:t>层级</w:t>
+      </w:r>
+      <w:r>
+        <w:rPr>
+          <w:rFonts w:hint="eastAsia"/>
+        </w:rPr>
+        <w:t>销售</w:t>
+      </w:r>
+      <w:r>
+        <w:rPr>
+          <w:rFonts w:hint="eastAsia"/>
+        </w:rPr>
+        <w:t>额</w:t>
+      </w:r>
+      <w:r>
+        <w:t>数据</w:t>
+      </w:r>
+      <w:r>
+        <w:t> ====</w:t>
+      </w:r>
+      <w:r>
+        <w:rPr>
+          <w:rFonts w:hint="eastAsia"/>
+        </w:rPr>
+        <w:t>仅</w:t>
+      </w:r>
+      <w:r>
+        <w:t>包含有销售数据的</w:t>
+      </w:r>
+      <w:r>
+        <w:t>sku</w:t>
+      </w:r>
+      <w:r>
+        <w:t xml:space="preserve"> gmv</w:t>
+      </w:r>
+      <w:r>
+        <w:t>，粒度天。</w:t>
+      </w:r>
+      <w:r>
+        <w:rPr>
+          <w:rFonts w:hint="eastAsia"/>
+        </w:rPr>
+        <w:t>包含销量</w:t>
+      </w:r>
+      <w:r>
+        <w:t>，价格</w:t>
+      </w:r>
+    </w:p>
+    <w:p>
+      <w:r>
+        <w:t>app.app_op_pop_top_N_sku_gmv_di</w:t>
+      </w:r>
+    </w:p>
+    <w:p/>
+    <w:p>
+      <w:pPr>
+        <w:rPr>
+          <w:rFonts w:hint="eastAsia"/>
+        </w:rPr>
+      </w:pPr>
+      <w:r>
+        <w:t>====</w:t>
+      </w:r>
+      <w:r>
+        <w:rPr>
+          <w:rFonts w:hint="eastAsia"/>
+        </w:rPr>
+        <w:t>自营</w:t>
+      </w:r>
+      <w:r>
+        <w:t>sku</w:t>
+      </w:r>
+      <w:r>
+        <w:rPr>
+          <w:rFonts w:hint="eastAsia"/>
+        </w:rPr>
+        <w:t>层级</w:t>
+      </w:r>
+      <w:r>
+        <w:rPr>
+          <w:rFonts w:hint="eastAsia"/>
+        </w:rPr>
+        <w:t>销售额</w:t>
+      </w:r>
+      <w:r>
+        <w:t>数据</w:t>
+      </w:r>
+      <w:r>
+        <w:t> ===</w:t>
+      </w:r>
+      <w:r>
+        <w:rPr>
+          <w:rFonts w:hint="eastAsia"/>
+        </w:rPr>
+        <w:t>包含</w:t>
+      </w:r>
+      <w:r>
+        <w:t>没有</w:t>
+      </w:r>
+      <w:r>
+        <w:rPr>
+          <w:rFonts w:hint="eastAsia"/>
+        </w:rPr>
+        <w:t>销售</w:t>
+      </w:r>
+      <w:r>
+        <w:t>数据的</w:t>
+      </w:r>
+      <w:r>
+        <w:t>sku</w:t>
+      </w:r>
+      <w:r>
+        <w:t xml:space="preserve"> gmv</w:t>
+      </w:r>
+      <w:r>
+        <w:t>,</w:t>
+      </w:r>
+      <w:r>
+        <w:t xml:space="preserve"> </w:t>
+      </w:r>
+      <w:r>
+        <w:rPr>
+          <w:rFonts w:hint="eastAsia"/>
+        </w:rPr>
+        <w:t>粒度</w:t>
+      </w:r>
+      <w:r>
+        <w:t>天</w:t>
+      </w:r>
+      <w:r>
+        <w:rPr>
+          <w:rFonts w:hint="eastAsia"/>
+        </w:rPr>
+        <w:t>。</w:t>
+      </w:r>
+      <w:r>
+        <w:t>含</w:t>
+      </w:r>
+      <w:r>
+        <w:rPr>
+          <w:rFonts w:hint="eastAsia"/>
+        </w:rPr>
+        <w:t xml:space="preserve">brand_code, </w:t>
+      </w:r>
+      <w:r>
+        <w:rPr>
+          <w:rFonts w:hint="eastAsia"/>
+        </w:rPr>
+        <w:t>pv</w:t>
+      </w:r>
+      <w:r>
+        <w:t>，</w:t>
+      </w:r>
+      <w:r>
+        <w:t>uv</w:t>
+      </w:r>
+      <w:r>
+        <w:rPr>
+          <w:rFonts w:hint="eastAsia"/>
+        </w:rPr>
+        <w:t>和销量</w:t>
+      </w:r>
+    </w:p>
+    <w:p>
+      <w:r>
+        <w:t>dev.self_sku_pv</w:t>
       </w:r>
     </w:p>
     <w:p>
@@ -256,27 +1806,27 @@
         <w:rPr>
           <w:rFonts w:hint="eastAsia"/>
         </w:rPr>
-        <w:t>POP</w:t>
-      </w:r>
-      <w:r>
-        <w:rPr>
-          <w:rFonts w:hint="eastAsia"/>
-        </w:rPr>
-        <w:t>商品</w:t>
-      </w:r>
-      <w:r>
-        <w:t>匹配</w:t>
-      </w:r>
-      <w:r>
-        <w:t>数据</w:t>
-      </w:r>
-      <w:r>
-        <w:t>  =======</w:t>
-      </w:r>
-    </w:p>
-    <w:p>
-      <w:r>
-        <w:t>dev.dev_pop_vender_sku_match</w:t>
+        <w:t>pop</w:t>
+      </w:r>
+      <w:r>
+        <w:rPr>
+          <w:rFonts w:hint="eastAsia"/>
+        </w:rPr>
+        <w:t>商家按三级分类汇总</w:t>
+      </w:r>
+      <w:r>
+        <w:rPr>
+          <w:rFonts w:hint="eastAsia"/>
+        </w:rPr>
+        <w:t>gmv</w:t>
+      </w:r>
+      <w:r>
+        <w:t> =======</w:t>
+      </w:r>
+    </w:p>
+    <w:p>
+      <w:r>
+        <w:t>dev.op_pop_cid3_gmv_da</w:t>
       </w:r>
     </w:p>
     <w:p>
@@ -292,121 +1842,36 @@
         <w:rPr>
           <w:rFonts w:hint="eastAsia"/>
         </w:rPr>
-        <w:t>POP</w:t>
-      </w:r>
-      <w:r>
-        <w:rPr>
-          <w:rFonts w:hint="eastAsia"/>
-        </w:rPr>
+        <w:t>pop</w:t>
+      </w:r>
+      <w:r>
+        <w:rPr>
+          <w:rFonts w:hint="eastAsia"/>
+        </w:rPr>
+        <w:t>商家按品牌分类汇总</w:t>
+      </w:r>
+      <w:r>
+        <w:rPr>
+          <w:rFonts w:hint="eastAsia"/>
+        </w:rPr>
+        <w:t>gmv</w:t>
+      </w:r>
+      <w:r>
         <w:t xml:space="preserve"> </w:t>
       </w:r>
       <w:r>
-        <w:t>sku</w:t>
-      </w:r>
-      <w:r>
-        <w:rPr>
-          <w:rFonts w:hint="eastAsia"/>
-        </w:rPr>
-        <w:t>销售</w:t>
-      </w:r>
-      <w:r>
-        <w:t>数据</w:t>
-      </w:r>
-      <w:r>
-        <w:t> =======</w:t>
-      </w:r>
-    </w:p>
-    <w:p>
-      <w:r>
-        <w:t>app.app_op_pop_top_N_sku_gmv_di</w:t>
-      </w:r>
-    </w:p>
-    <w:p>
-      <w:pPr>
-        <w:rPr>
-          <w:rFonts w:hint="eastAsia"/>
-        </w:rPr>
-      </w:pPr>
-      <w:r>
-        <w:t>======  </w:t>
-      </w:r>
-      <w:r>
-        <w:rPr>
-          <w:rFonts w:hint="eastAsia"/>
-        </w:rPr>
-        <w:t>自营</w:t>
-      </w:r>
-      <w:r>
-        <w:t>sku</w:t>
-      </w:r>
-      <w:r>
-        <w:rPr>
-          <w:rFonts w:hint="eastAsia"/>
-        </w:rPr>
-        <w:t>销售</w:t>
-      </w:r>
-      <w:r>
-        <w:rPr>
-          <w:rFonts w:hint="eastAsia"/>
-        </w:rPr>
-        <w:t>额</w:t>
-      </w:r>
-      <w:r>
-        <w:t>数据</w:t>
-      </w:r>
-      <w:r>
-        <w:t> =======</w:t>
-      </w:r>
-      <w:r>
-        <w:t xml:space="preserve"> </w:t>
-      </w:r>
-      <w:r>
-        <w:rPr>
-          <w:rFonts w:hint="eastAsia"/>
-        </w:rPr>
-        <w:t>包含</w:t>
-      </w:r>
-      <w:r>
-        <w:t>没有</w:t>
-      </w:r>
-      <w:r>
-        <w:rPr>
-          <w:rFonts w:hint="eastAsia"/>
-        </w:rPr>
-        <w:t>销售</w:t>
-      </w:r>
-      <w:r>
-        <w:t>数据的</w:t>
-      </w:r>
-      <w:r>
-        <w:t>sku</w:t>
-      </w:r>
-      <w:r>
-        <w:t>,</w:t>
-      </w:r>
-      <w:r>
-        <w:rPr>
-          <w:rFonts w:hint="eastAsia"/>
-        </w:rPr>
-        <w:t>粒度</w:t>
-      </w:r>
-      <w:r>
-        <w:t>每天</w:t>
-      </w:r>
-      <w:bookmarkStart w:id="0" w:name="_GoBack"/>
-      <w:bookmarkEnd w:id="0"/>
-    </w:p>
-    <w:p>
-      <w:r>
-        <w:t>dev.self_sku_pv</w:t>
-      </w:r>
-    </w:p>
-    <w:p>
-      <w:pPr>
-        <w:rPr>
-          <w:rFonts w:hint="eastAsia"/>
-        </w:rPr>
-      </w:pPr>
+        <w:t>=======</w:t>
+      </w:r>
+    </w:p>
+    <w:p>
+      <w:pPr>
+        <w:rPr>
+          <w:rFonts w:hint="eastAsia"/>
+        </w:rPr>
+      </w:pPr>
+      <w:r>
+        <w:t>dev.op_pop_brand_gmv_da</w:t>
+      </w:r>
     </w:p>
     <w:sectPr>
       <w:pgSz w:w="11906" w:h="16838"/>

</xml_diff>